<commit_message>
send chat,log in, create profile, search diagrams
</commit_message>
<xml_diff>
--- a/TutorGroup_Deliverable_3_SequenceDiagram.docx
+++ b/TutorGroup_Deliverable_3_SequenceDiagram.docx
@@ -488,6 +488,27 @@
       </w:r>
     </w:p>
     <w:p/>
+    <w:p/>
+    <w:p/>
+    <w:p/>
+    <w:p/>
+    <w:p/>
+    <w:p/>
+    <w:p/>
+    <w:p/>
+    <w:p/>
+    <w:p/>
+    <w:p/>
+    <w:p/>
+    <w:p/>
+    <w:p/>
+    <w:p/>
+    <w:p/>
+    <w:p/>
+    <w:p/>
+    <w:p/>
+    <w:p/>
+    <w:p/>
     <w:p>
       <w:pPr>
         <w:rPr>
@@ -500,6 +521,7 @@
           <w:sz w:val="28"/>
           <w:szCs w:val="28"/>
         </w:rPr>
+        <w:lastRenderedPageBreak/>
         <w:t xml:space="preserve">Send Chat Message </w:t>
       </w:r>
     </w:p>
@@ -1419,7 +1441,61 @@
         </w:tc>
       </w:tr>
     </w:tbl>
-    <w:p/>
+    <w:p>
+      <w:r>
+        <w:rPr>
+          <w:noProof/>
+        </w:rPr>
+        <w:drawing>
+          <wp:inline distT="0" distB="0" distL="0" distR="0" wp14:anchorId="744E9316" wp14:editId="0EEB94B0">
+            <wp:extent cx="5423262" cy="5545393"/>
+            <wp:effectExtent l="0" t="0" r="0" b="5080"/>
+            <wp:docPr id="1" name="Picture 1" descr="Diagram&#10;&#10;Description automatically generated"/>
+            <wp:cNvGraphicFramePr>
+              <a:graphicFrameLocks xmlns:a="http://schemas.openxmlformats.org/drawingml/2006/main" noChangeAspect="1"/>
+            </wp:cNvGraphicFramePr>
+            <a:graphic xmlns:a="http://schemas.openxmlformats.org/drawingml/2006/main">
+              <a:graphicData uri="http://schemas.openxmlformats.org/drawingml/2006/picture">
+                <pic:pic xmlns:pic="http://schemas.openxmlformats.org/drawingml/2006/picture">
+                  <pic:nvPicPr>
+                    <pic:cNvPr id="1" name="Picture 1" descr="Diagram&#10;&#10;Description automatically generated"/>
+                    <pic:cNvPicPr/>
+                  </pic:nvPicPr>
+                  <pic:blipFill rotWithShape="1">
+                    <a:blip r:embed="rId4">
+                      <a:extLst>
+                        <a:ext uri="{28A0092B-C50C-407E-A947-70E740481C1C}">
+                          <a14:useLocalDpi xmlns:a14="http://schemas.microsoft.com/office/drawing/2010/main" val="0"/>
+                        </a:ext>
+                      </a:extLst>
+                    </a:blip>
+                    <a:srcRect l="15633" t="2886" r="18107" b="9547"/>
+                    <a:stretch/>
+                  </pic:blipFill>
+                  <pic:spPr bwMode="auto">
+                    <a:xfrm>
+                      <a:off x="0" y="0"/>
+                      <a:ext cx="5439467" cy="5561963"/>
+                    </a:xfrm>
+                    <a:prstGeom prst="rect">
+                      <a:avLst/>
+                    </a:prstGeom>
+                    <a:ln>
+                      <a:noFill/>
+                    </a:ln>
+                    <a:extLst>
+                      <a:ext uri="{53640926-AAD7-44D8-BBD7-CCE9431645EC}">
+                        <a14:shadowObscured xmlns:a14="http://schemas.microsoft.com/office/drawing/2010/main"/>
+                      </a:ext>
+                    </a:extLst>
+                  </pic:spPr>
+                </pic:pic>
+              </a:graphicData>
+            </a:graphic>
+          </wp:inline>
+        </w:drawing>
+      </w:r>
+    </w:p>
     <w:p>
       <w:pPr>
         <w:rPr>
@@ -1432,6 +1508,7 @@
           <w:sz w:val="28"/>
           <w:szCs w:val="28"/>
         </w:rPr>
+        <w:lastRenderedPageBreak/>
         <w:t xml:space="preserve">Log User In </w:t>
       </w:r>
     </w:p>
@@ -1907,7 +1984,6 @@
                 <w:sz w:val="22"/>
                 <w:szCs w:val="22"/>
               </w:rPr>
-              <w:lastRenderedPageBreak/>
               <w:t>3.1.1)</w:t>
             </w:r>
           </w:p>
@@ -2197,7 +2273,61 @@
         </w:tc>
       </w:tr>
     </w:tbl>
-    <w:p/>
+    <w:p>
+      <w:r>
+        <w:rPr>
+          <w:noProof/>
+        </w:rPr>
+        <w:drawing>
+          <wp:inline distT="0" distB="0" distL="0" distR="0" wp14:anchorId="04B71471" wp14:editId="5520ACB1">
+            <wp:extent cx="6497930" cy="6061587"/>
+            <wp:effectExtent l="0" t="0" r="5080" b="0"/>
+            <wp:docPr id="2" name="Picture 2" descr="Diagram&#10;&#10;Description automatically generated"/>
+            <wp:cNvGraphicFramePr>
+              <a:graphicFrameLocks xmlns:a="http://schemas.openxmlformats.org/drawingml/2006/main" noChangeAspect="1"/>
+            </wp:cNvGraphicFramePr>
+            <a:graphic xmlns:a="http://schemas.openxmlformats.org/drawingml/2006/main">
+              <a:graphicData uri="http://schemas.openxmlformats.org/drawingml/2006/picture">
+                <pic:pic xmlns:pic="http://schemas.openxmlformats.org/drawingml/2006/picture">
+                  <pic:nvPicPr>
+                    <pic:cNvPr id="2" name="Picture 2" descr="Diagram&#10;&#10;Description automatically generated"/>
+                    <pic:cNvPicPr/>
+                  </pic:nvPicPr>
+                  <pic:blipFill rotWithShape="1">
+                    <a:blip r:embed="rId5">
+                      <a:extLst>
+                        <a:ext uri="{28A0092B-C50C-407E-A947-70E740481C1C}">
+                          <a14:useLocalDpi xmlns:a14="http://schemas.microsoft.com/office/drawing/2010/main" val="0"/>
+                        </a:ext>
+                      </a:extLst>
+                    </a:blip>
+                    <a:srcRect l="15136" t="3528" r="10915" b="7315"/>
+                    <a:stretch/>
+                  </pic:blipFill>
+                  <pic:spPr bwMode="auto">
+                    <a:xfrm>
+                      <a:off x="0" y="0"/>
+                      <a:ext cx="6510966" cy="6073748"/>
+                    </a:xfrm>
+                    <a:prstGeom prst="rect">
+                      <a:avLst/>
+                    </a:prstGeom>
+                    <a:ln>
+                      <a:noFill/>
+                    </a:ln>
+                    <a:extLst>
+                      <a:ext uri="{53640926-AAD7-44D8-BBD7-CCE9431645EC}">
+                        <a14:shadowObscured xmlns:a14="http://schemas.microsoft.com/office/drawing/2010/main"/>
+                      </a:ext>
+                    </a:extLst>
+                  </pic:spPr>
+                </pic:pic>
+              </a:graphicData>
+            </a:graphic>
+          </wp:inline>
+        </w:drawing>
+      </w:r>
+    </w:p>
     <w:p>
       <w:pPr>
         <w:rPr>
@@ -2210,6 +2340,7 @@
           <w:sz w:val="28"/>
           <w:szCs w:val="28"/>
         </w:rPr>
+        <w:lastRenderedPageBreak/>
         <w:t>Create User Profile</w:t>
       </w:r>
     </w:p>
@@ -2854,7 +2985,61 @@
         </w:tc>
       </w:tr>
     </w:tbl>
-    <w:p/>
+    <w:p>
+      <w:r>
+        <w:rPr>
+          <w:noProof/>
+        </w:rPr>
+        <w:drawing>
+          <wp:inline distT="0" distB="0" distL="0" distR="0" wp14:anchorId="42D9F898" wp14:editId="001AD0F0">
+            <wp:extent cx="6002594" cy="6318809"/>
+            <wp:effectExtent l="0" t="0" r="5080" b="0"/>
+            <wp:docPr id="3" name="Picture 3" descr="Chart, box and whisker chart&#10;&#10;Description automatically generated"/>
+            <wp:cNvGraphicFramePr>
+              <a:graphicFrameLocks xmlns:a="http://schemas.openxmlformats.org/drawingml/2006/main" noChangeAspect="1"/>
+            </wp:cNvGraphicFramePr>
+            <a:graphic xmlns:a="http://schemas.openxmlformats.org/drawingml/2006/main">
+              <a:graphicData uri="http://schemas.openxmlformats.org/drawingml/2006/picture">
+                <pic:pic xmlns:pic="http://schemas.openxmlformats.org/drawingml/2006/picture">
+                  <pic:nvPicPr>
+                    <pic:cNvPr id="3" name="Picture 3" descr="Chart, box and whisker chart&#10;&#10;Description automatically generated"/>
+                    <pic:cNvPicPr/>
+                  </pic:nvPicPr>
+                  <pic:blipFill rotWithShape="1">
+                    <a:blip r:embed="rId6">
+                      <a:extLst>
+                        <a:ext uri="{28A0092B-C50C-407E-A947-70E740481C1C}">
+                          <a14:useLocalDpi xmlns:a14="http://schemas.microsoft.com/office/drawing/2010/main" val="0"/>
+                        </a:ext>
+                      </a:extLst>
+                    </a:blip>
+                    <a:srcRect l="16126" r="27525" b="23335"/>
+                    <a:stretch/>
+                  </pic:blipFill>
+                  <pic:spPr bwMode="auto">
+                    <a:xfrm>
+                      <a:off x="0" y="0"/>
+                      <a:ext cx="6010810" cy="6327458"/>
+                    </a:xfrm>
+                    <a:prstGeom prst="rect">
+                      <a:avLst/>
+                    </a:prstGeom>
+                    <a:ln>
+                      <a:noFill/>
+                    </a:ln>
+                    <a:extLst>
+                      <a:ext uri="{53640926-AAD7-44D8-BBD7-CCE9431645EC}">
+                        <a14:shadowObscured xmlns:a14="http://schemas.microsoft.com/office/drawing/2010/main"/>
+                      </a:ext>
+                    </a:extLst>
+                  </pic:spPr>
+                </pic:pic>
+              </a:graphicData>
+            </a:graphic>
+          </wp:inline>
+        </w:drawing>
+      </w:r>
+    </w:p>
     <w:p>
       <w:pPr>
         <w:rPr>
@@ -2862,11 +3047,36 @@
           <w:szCs w:val="28"/>
         </w:rPr>
       </w:pPr>
-      <w:r>
+    </w:p>
+    <w:p>
+      <w:pPr>
         <w:rPr>
           <w:sz w:val="28"/>
           <w:szCs w:val="28"/>
         </w:rPr>
+      </w:pPr>
+    </w:p>
+    <w:p>
+      <w:pPr>
+        <w:rPr>
+          <w:sz w:val="28"/>
+          <w:szCs w:val="28"/>
+        </w:rPr>
+      </w:pPr>
+    </w:p>
+    <w:p>
+      <w:pPr>
+        <w:rPr>
+          <w:sz w:val="28"/>
+          <w:szCs w:val="28"/>
+        </w:rPr>
+      </w:pPr>
+      <w:r>
+        <w:rPr>
+          <w:sz w:val="28"/>
+          <w:szCs w:val="28"/>
+        </w:rPr>
+        <w:lastRenderedPageBreak/>
         <w:t>Tutor Search</w:t>
       </w:r>
     </w:p>
@@ -3511,22 +3721,59 @@
         </w:tc>
       </w:tr>
     </w:tbl>
-    <w:p/>
     <w:p>
       <w:r>
-        <w:t>Process User Payment</w:t>
-      </w:r>
-    </w:p>
-    <w:p/>
-    <w:p>
-      <w:r>
-        <w:t xml:space="preserve">Direct Deposit Set Up </w:t>
-      </w:r>
-    </w:p>
-    <w:p/>
-    <w:p>
-      <w:r>
-        <w:t>Submit Tutor Application</w:t>
+        <w:rPr>
+          <w:noProof/>
+        </w:rPr>
+        <w:drawing>
+          <wp:inline distT="0" distB="0" distL="0" distR="0" wp14:anchorId="3406250D" wp14:editId="5A115DA9">
+            <wp:extent cx="6061587" cy="5533871"/>
+            <wp:effectExtent l="0" t="0" r="0" b="3810"/>
+            <wp:docPr id="4" name="Picture 4" descr="Chart, box and whisker chart&#10;&#10;Description automatically generated"/>
+            <wp:cNvGraphicFramePr>
+              <a:graphicFrameLocks xmlns:a="http://schemas.openxmlformats.org/drawingml/2006/main" noChangeAspect="1"/>
+            </wp:cNvGraphicFramePr>
+            <a:graphic xmlns:a="http://schemas.openxmlformats.org/drawingml/2006/main">
+              <a:graphicData uri="http://schemas.openxmlformats.org/drawingml/2006/picture">
+                <pic:pic xmlns:pic="http://schemas.openxmlformats.org/drawingml/2006/picture">
+                  <pic:nvPicPr>
+                    <pic:cNvPr id="4" name="Picture 4" descr="Chart, box and whisker chart&#10;&#10;Description automatically generated"/>
+                    <pic:cNvPicPr/>
+                  </pic:nvPicPr>
+                  <pic:blipFill rotWithShape="1">
+                    <a:blip r:embed="rId7">
+                      <a:extLst>
+                        <a:ext uri="{28A0092B-C50C-407E-A947-70E740481C1C}">
+                          <a14:useLocalDpi xmlns:a14="http://schemas.microsoft.com/office/drawing/2010/main" val="0"/>
+                        </a:ext>
+                      </a:extLst>
+                    </a:blip>
+                    <a:srcRect l="13896" t="1604" r="29026" b="31047"/>
+                    <a:stretch/>
+                  </pic:blipFill>
+                  <pic:spPr bwMode="auto">
+                    <a:xfrm>
+                      <a:off x="0" y="0"/>
+                      <a:ext cx="6074599" cy="5545750"/>
+                    </a:xfrm>
+                    <a:prstGeom prst="rect">
+                      <a:avLst/>
+                    </a:prstGeom>
+                    <a:ln>
+                      <a:noFill/>
+                    </a:ln>
+                    <a:extLst>
+                      <a:ext uri="{53640926-AAD7-44D8-BBD7-CCE9431645EC}">
+                        <a14:shadowObscured xmlns:a14="http://schemas.microsoft.com/office/drawing/2010/main"/>
+                      </a:ext>
+                    </a:extLst>
+                  </pic:spPr>
+                </pic:pic>
+              </a:graphicData>
+            </a:graphic>
+          </wp:inline>
+        </w:drawing>
       </w:r>
     </w:p>
     <w:p/>

</xml_diff>

<commit_message>
Added Payment and Direct Deposit diagrams
</commit_message>
<xml_diff>
--- a/TutorGroup_Deliverable_3_SequenceDiagram.docx
+++ b/TutorGroup_Deliverable_3_SequenceDiagram.docx
@@ -1956,12 +1956,12 @@
           <wp:inline distB="0" distT="0" distL="0" distR="0">
             <wp:extent cx="5439467" cy="5561963"/>
             <wp:effectExtent b="0" l="0" r="0" t="0"/>
-            <wp:docPr descr="Diagram&#10;&#10;Description automatically generated" id="7" name="image1.jpg"/>
+            <wp:docPr descr="Diagram&#10;&#10;Description automatically generated" id="6" name="image3.jpg"/>
             <a:graphic>
               <a:graphicData uri="http://schemas.openxmlformats.org/drawingml/2006/picture">
                 <pic:pic>
                   <pic:nvPicPr>
-                    <pic:cNvPr descr="Diagram&#10;&#10;Description automatically generated" id="0" name="image1.jpg"/>
+                    <pic:cNvPr descr="Diagram&#10;&#10;Description automatically generated" id="0" name="image3.jpg"/>
                     <pic:cNvPicPr preferRelativeResize="0"/>
                   </pic:nvPicPr>
                   <pic:blipFill>
@@ -2683,12 +2683,12 @@
           <wp:inline distB="0" distT="0" distL="0" distR="0">
             <wp:extent cx="6510966" cy="6073748"/>
             <wp:effectExtent b="0" l="0" r="0" t="0"/>
-            <wp:docPr descr="Diagram&#10;&#10;Description automatically generated" id="9" name="image3.jpg"/>
+            <wp:docPr descr="Diagram&#10;&#10;Description automatically generated" id="8" name="image2.jpg"/>
             <a:graphic>
               <a:graphicData uri="http://schemas.openxmlformats.org/drawingml/2006/picture">
                 <pic:pic>
                   <pic:nvPicPr>
-                    <pic:cNvPr descr="Diagram&#10;&#10;Description automatically generated" id="0" name="image3.jpg"/>
+                    <pic:cNvPr descr="Diagram&#10;&#10;Description automatically generated" id="0" name="image2.jpg"/>
                     <pic:cNvPicPr preferRelativeResize="0"/>
                   </pic:nvPicPr>
                   <pic:blipFill>
@@ -3426,12 +3426,12 @@
           <wp:inline distB="0" distT="0" distL="0" distR="0">
             <wp:extent cx="6010810" cy="6327458"/>
             <wp:effectExtent b="0" l="0" r="0" t="0"/>
-            <wp:docPr descr="Chart, box and whisker chart&#10;&#10;Description automatically generated" id="8" name="image4.jpg"/>
+            <wp:docPr descr="Chart, box and whisker chart&#10;&#10;Description automatically generated" id="7" name="image1.jpg"/>
             <a:graphic>
               <a:graphicData uri="http://schemas.openxmlformats.org/drawingml/2006/picture">
                 <pic:pic>
                   <pic:nvPicPr>
-                    <pic:cNvPr descr="Chart, box and whisker chart&#10;&#10;Description automatically generated" id="0" name="image4.jpg"/>
+                    <pic:cNvPr descr="Chart, box and whisker chart&#10;&#10;Description automatically generated" id="0" name="image1.jpg"/>
                     <pic:cNvPicPr preferRelativeResize="0"/>
                   </pic:nvPicPr>
                   <pic:blipFill>
@@ -4078,12 +4078,12 @@
           <wp:inline distB="0" distT="0" distL="0" distR="0">
             <wp:extent cx="6074599" cy="5545750"/>
             <wp:effectExtent b="0" l="0" r="0" t="0"/>
-            <wp:docPr descr="Chart, box and whisker chart&#10;&#10;Description automatically generated" id="10" name="image2.jpg"/>
+            <wp:docPr descr="Chart, box and whisker chart&#10;&#10;Description automatically generated" id="10" name="image4.jpg"/>
             <a:graphic>
               <a:graphicData uri="http://schemas.openxmlformats.org/drawingml/2006/picture">
                 <pic:pic>
                   <pic:nvPicPr>
-                    <pic:cNvPr descr="Chart, box and whisker chart&#10;&#10;Description automatically generated" id="0" name="image2.jpg"/>
+                    <pic:cNvPr descr="Chart, box and whisker chart&#10;&#10;Description automatically generated" id="0" name="image4.jpg"/>
                     <pic:cNvPicPr preferRelativeResize="0"/>
                   </pic:nvPicPr>
                   <pic:blipFill>
@@ -5595,22 +5595,13 @@
       </w:pPr>
       <w:r>
         <w:rPr>
-          <w:rtl w:val="0"/>
-        </w:rPr>
-      </w:r>
-      <w:r>
+          <w:sz w:val="28"/>
+          <w:szCs w:val="28"/>
+        </w:rPr>
         <w:drawing>
-          <wp:anchor allowOverlap="1" behindDoc="0" distB="114300" distT="114300" distL="114300" distR="114300" hidden="0" layoutInCell="1" locked="0" relativeHeight="0" simplePos="0">
-            <wp:simplePos x="0" y="0"/>
-            <wp:positionH relativeFrom="column">
-              <wp:posOffset>-219074</wp:posOffset>
-            </wp:positionH>
-            <wp:positionV relativeFrom="paragraph">
-              <wp:posOffset>340190</wp:posOffset>
-            </wp:positionV>
+          <wp:inline distB="114300" distT="114300" distL="114300" distR="114300">
             <wp:extent cx="6381750" cy="4527085"/>
             <wp:effectExtent b="0" l="0" r="0" t="0"/>
-            <wp:wrapSquare wrapText="bothSides" distB="114300" distT="114300" distL="114300" distR="114300"/>
             <wp:docPr id="5" name="image5.png"/>
             <a:graphic>
               <a:graphicData uri="http://schemas.openxmlformats.org/drawingml/2006/picture">
@@ -5637,8 +5628,13 @@
                 </pic:pic>
               </a:graphicData>
             </a:graphic>
-          </wp:anchor>
+          </wp:inline>
         </w:drawing>
+      </w:r>
+      <w:r>
+        <w:rPr>
+          <w:rtl w:val="0"/>
+        </w:rPr>
       </w:r>
     </w:p>
     <w:p>
@@ -7059,24 +7055,12 @@
         <w:rPr/>
       </w:pPr>
       <w:r>
-        <w:rPr>
-          <w:rtl w:val="0"/>
-        </w:rPr>
-      </w:r>
-      <w:r>
+        <w:rPr/>
         <w:drawing>
-          <wp:anchor allowOverlap="1" behindDoc="0" distB="114300" distT="114300" distL="114300" distR="114300" hidden="0" layoutInCell="1" locked="0" relativeHeight="0" simplePos="0">
-            <wp:simplePos x="0" y="0"/>
-            <wp:positionH relativeFrom="column">
-              <wp:posOffset>-152399</wp:posOffset>
-            </wp:positionH>
-            <wp:positionV relativeFrom="paragraph">
-              <wp:posOffset>348710</wp:posOffset>
-            </wp:positionV>
+          <wp:inline distB="114300" distT="114300" distL="114300" distR="114300">
             <wp:extent cx="6486525" cy="4947190"/>
             <wp:effectExtent b="0" l="0" r="0" t="0"/>
-            <wp:wrapSquare wrapText="bothSides" distB="114300" distT="114300" distL="114300" distR="114300"/>
-            <wp:docPr id="6" name="image6.png"/>
+            <wp:docPr id="9" name="image6.png"/>
             <a:graphic>
               <a:graphicData uri="http://schemas.openxmlformats.org/drawingml/2006/picture">
                 <pic:pic>
@@ -7102,8 +7086,13 @@
                 </pic:pic>
               </a:graphicData>
             </a:graphic>
-          </wp:anchor>
+          </wp:inline>
         </w:drawing>
+      </w:r>
+      <w:r>
+        <w:rPr>
+          <w:rtl w:val="0"/>
+        </w:rPr>
       </w:r>
     </w:p>
     <w:sectPr>
@@ -7707,7 +7696,7 @@
 
 <file path=customXML/item1.xml><?xml version="1.0" encoding="utf-8"?>
 <go:gDocsCustomXmlDataStorage xmlns:go="http://customooxmlschemas.google.com/" xmlns:r="http://schemas.openxmlformats.org/officeDocument/2006/relationships">
-  <go:docsCustomData xmlns:go="http://customooxmlschemas.google.com/" roundtripDataSignature="AMtx7mgWzaVVdW3z/x/ks2yo6nhM1V01yw==">AMUW2mXVm+Ob3G/j+47xUL2sdCOSCBgLvcLM/yQgGWJSh2Jk4gIdYlZfE4vK6Purh5AKBJTxlXUOwpjdMnFHqj4UW8Y/aA3mTzoaxjHMJb/xlsvlsy0SNs8=</go:docsCustomData>
+  <go:docsCustomData xmlns:go="http://customooxmlschemas.google.com/" roundtripDataSignature="AMtx7mgWzaVVdW3z/x/ks2yo6nhM1V01yw==">AMUW2mXlLTVLtipubiQ9QBgYOmelj091UTxI+EJ9p+VwBiH/fsQdf4iSIOXa/sjlw/TtmFAFhGM1+yA2N+V8JAPAkhYLPnO4/ZHmqJDuSLzdE38l8roPnR0=</go:docsCustomData>
 </go:gDocsCustomXmlDataStorage>
 </file>
 

</xml_diff>

<commit_message>
edit sequence diagrams dash lines, boxes
</commit_message>
<xml_diff>
--- a/TutorGroup_Deliverable_3_SequenceDiagram.docx
+++ b/TutorGroup_Deliverable_3_SequenceDiagram.docx
@@ -465,7 +465,7 @@
           <w:sz w:val="28"/>
           <w:szCs w:val="28"/>
         </w:rPr>
-        <w:t>Create user calendar</w:t>
+        <w:t>Create User Calendar</w:t>
       </w:r>
     </w:p>
     <w:p>
@@ -490,7 +490,7 @@
           <w:sz w:val="28"/>
           <w:szCs w:val="28"/>
         </w:rPr>
-        <w:t>Create User Calendar</w:t>
+        <w:t>Compare Schedules</w:t>
       </w:r>
     </w:p>
     <w:p>
@@ -577,49 +577,7 @@
           <w:right w:val="nil"/>
           <w:between w:val="nil"/>
         </w:pBdr>
-        <w:ind w:left="720"/>
-        <w:rPr>
-          <w:color w:val="000000"/>
-          <w:sz w:val="28"/>
-          <w:szCs w:val="28"/>
-        </w:rPr>
-      </w:pPr>
-    </w:p>
-    <w:p>
-      <w:pPr>
-        <w:pBdr>
-          <w:top w:val="nil"/>
-          <w:left w:val="nil"/>
-          <w:bottom w:val="nil"/>
-          <w:right w:val="nil"/>
-          <w:between w:val="nil"/>
-        </w:pBdr>
-        <w:ind w:left="720"/>
-        <w:rPr>
-          <w:color w:val="000000"/>
-          <w:sz w:val="28"/>
-          <w:szCs w:val="28"/>
-        </w:rPr>
-      </w:pPr>
-      <w:r>
-        <w:rPr>
-          <w:color w:val="000000"/>
-          <w:sz w:val="28"/>
-          <w:szCs w:val="28"/>
-        </w:rPr>
-        <w:t>Compare Schedules</w:t>
-      </w:r>
-    </w:p>
-    <w:p>
-      <w:pPr>
-        <w:pBdr>
-          <w:top w:val="nil"/>
-          <w:left w:val="nil"/>
-          <w:bottom w:val="nil"/>
-          <w:right w:val="nil"/>
-          <w:between w:val="nil"/>
-        </w:pBdr>
-        <w:ind w:left="720"/>
+        <w:ind w:firstLine="720"/>
         <w:rPr>
           <w:color w:val="000000"/>
           <w:sz w:val="28"/>
@@ -670,8 +628,50 @@
           <w:sz w:val="28"/>
           <w:szCs w:val="28"/>
         </w:rPr>
-        <w:t>*Design Diagram as well.</w:t>
+        <w:t>*Design Diagram as well</w:t>
       </w:r>
+    </w:p>
+    <w:p>
+      <w:pPr>
+        <w:pBdr>
+          <w:top w:val="nil"/>
+          <w:left w:val="nil"/>
+          <w:bottom w:val="nil"/>
+          <w:right w:val="nil"/>
+          <w:between w:val="nil"/>
+        </w:pBdr>
+        <w:rPr>
+          <w:color w:val="000000"/>
+        </w:rPr>
+      </w:pPr>
+    </w:p>
+    <w:p>
+      <w:pPr>
+        <w:pBdr>
+          <w:top w:val="nil"/>
+          <w:left w:val="nil"/>
+          <w:bottom w:val="nil"/>
+          <w:right w:val="nil"/>
+          <w:between w:val="nil"/>
+        </w:pBdr>
+        <w:rPr>
+          <w:color w:val="000000"/>
+        </w:rPr>
+      </w:pPr>
+    </w:p>
+    <w:p>
+      <w:pPr>
+        <w:pBdr>
+          <w:top w:val="nil"/>
+          <w:left w:val="nil"/>
+          <w:bottom w:val="nil"/>
+          <w:right w:val="nil"/>
+          <w:between w:val="nil"/>
+        </w:pBdr>
+        <w:rPr>
+          <w:color w:val="000000"/>
+        </w:rPr>
+      </w:pPr>
     </w:p>
     <w:p>
       <w:pPr>
@@ -2438,6 +2438,62 @@
           <w:szCs w:val="28"/>
         </w:rPr>
       </w:pPr>
+      <w:r>
+        <w:rPr>
+          <w:noProof/>
+          <w:color w:val="000000"/>
+          <w:sz w:val="28"/>
+          <w:szCs w:val="28"/>
+        </w:rPr>
+        <w:drawing>
+          <wp:inline distT="0" distB="0" distL="0" distR="0" wp14:anchorId="194E5BB2" wp14:editId="6E2075BB">
+            <wp:extent cx="4791897" cy="4704528"/>
+            <wp:effectExtent l="0" t="0" r="0" b="0"/>
+            <wp:docPr id="1" name="Picture 1" descr="Diagram&#10;&#10;Description automatically generated"/>
+            <wp:cNvGraphicFramePr>
+              <a:graphicFrameLocks xmlns:a="http://schemas.openxmlformats.org/drawingml/2006/main" noChangeAspect="1"/>
+            </wp:cNvGraphicFramePr>
+            <a:graphic xmlns:a="http://schemas.openxmlformats.org/drawingml/2006/main">
+              <a:graphicData uri="http://schemas.openxmlformats.org/drawingml/2006/picture">
+                <pic:pic xmlns:pic="http://schemas.openxmlformats.org/drawingml/2006/picture">
+                  <pic:nvPicPr>
+                    <pic:cNvPr id="1" name="Picture 1" descr="Diagram&#10;&#10;Description automatically generated"/>
+                    <pic:cNvPicPr/>
+                  </pic:nvPicPr>
+                  <pic:blipFill rotWithShape="1">
+                    <a:blip r:embed="rId7" cstate="print">
+                      <a:extLst>
+                        <a:ext uri="{28A0092B-C50C-407E-A947-70E740481C1C}">
+                          <a14:useLocalDpi xmlns:a14="http://schemas.microsoft.com/office/drawing/2010/main" val="0"/>
+                        </a:ext>
+                      </a:extLst>
+                    </a:blip>
+                    <a:srcRect l="13574" t="2105" r="16739" b="9469"/>
+                    <a:stretch/>
+                  </pic:blipFill>
+                  <pic:spPr bwMode="auto">
+                    <a:xfrm>
+                      <a:off x="0" y="0"/>
+                      <a:ext cx="4796476" cy="4709023"/>
+                    </a:xfrm>
+                    <a:prstGeom prst="rect">
+                      <a:avLst/>
+                    </a:prstGeom>
+                    <a:ln>
+                      <a:noFill/>
+                    </a:ln>
+                    <a:extLst>
+                      <a:ext uri="{53640926-AAD7-44D8-BBD7-CCE9431645EC}">
+                        <a14:shadowObscured xmlns:a14="http://schemas.microsoft.com/office/drawing/2010/main"/>
+                      </a:ext>
+                    </a:extLst>
+                  </pic:spPr>
+                </pic:pic>
+              </a:graphicData>
+            </a:graphic>
+          </wp:inline>
+        </w:drawing>
+      </w:r>
     </w:p>
     <w:p>
       <w:pPr>
@@ -2469,41 +2525,71 @@
           <w:color w:val="000000"/>
         </w:rPr>
       </w:pPr>
+    </w:p>
+    <w:p>
+      <w:pPr>
+        <w:pBdr>
+          <w:top w:val="nil"/>
+          <w:left w:val="nil"/>
+          <w:bottom w:val="nil"/>
+          <w:right w:val="nil"/>
+          <w:between w:val="nil"/>
+        </w:pBdr>
+        <w:rPr>
+          <w:color w:val="000000"/>
+          <w:sz w:val="28"/>
+          <w:szCs w:val="28"/>
+        </w:rPr>
+      </w:pPr>
       <w:r>
         <w:rPr>
           <w:noProof/>
           <w:color w:val="000000"/>
+          <w:sz w:val="28"/>
+          <w:szCs w:val="28"/>
         </w:rPr>
-        <w:lastRenderedPageBreak/>
         <w:drawing>
-          <wp:inline distT="0" distB="0" distL="0" distR="0" wp14:anchorId="6EFED7B0" wp14:editId="41A56C28">
-            <wp:extent cx="6527607" cy="6301403"/>
-            <wp:effectExtent l="0" t="0" r="0" b="0"/>
-            <wp:docPr id="1073741834" name="image15.jpg" descr="Diagram&#10;&#10;Description automatically generated"/>
-            <wp:cNvGraphicFramePr/>
+          <wp:inline distT="0" distB="0" distL="0" distR="0" wp14:anchorId="7F249B3B" wp14:editId="3A39E09B">
+            <wp:extent cx="5626249" cy="5888876"/>
+            <wp:effectExtent l="0" t="0" r="0" b="4445"/>
+            <wp:docPr id="2" name="Picture 2" descr="A picture containing text, antenna, screenshot&#10;&#10;Description automatically generated"/>
+            <wp:cNvGraphicFramePr>
+              <a:graphicFrameLocks xmlns:a="http://schemas.openxmlformats.org/drawingml/2006/main" noChangeAspect="1"/>
+            </wp:cNvGraphicFramePr>
             <a:graphic xmlns:a="http://schemas.openxmlformats.org/drawingml/2006/main">
               <a:graphicData uri="http://schemas.openxmlformats.org/drawingml/2006/picture">
                 <pic:pic xmlns:pic="http://schemas.openxmlformats.org/drawingml/2006/picture">
                   <pic:nvPicPr>
-                    <pic:cNvPr id="0" name="image15.jpg" descr="Diagram&#10;&#10;Description automatically generated"/>
-                    <pic:cNvPicPr preferRelativeResize="0"/>
+                    <pic:cNvPr id="2" name="Picture 2" descr="A picture containing text, antenna, screenshot&#10;&#10;Description automatically generated"/>
+                    <pic:cNvPicPr/>
                   </pic:nvPicPr>
-                  <pic:blipFill>
-                    <a:blip r:embed="rId7"/>
-                    <a:srcRect l="15633" t="2885" r="18106" b="9546"/>
-                    <a:stretch>
-                      <a:fillRect/>
-                    </a:stretch>
+                  <pic:blipFill rotWithShape="1">
+                    <a:blip r:embed="rId8">
+                      <a:extLst>
+                        <a:ext uri="{28A0092B-C50C-407E-A947-70E740481C1C}">
+                          <a14:useLocalDpi xmlns:a14="http://schemas.microsoft.com/office/drawing/2010/main" val="0"/>
+                        </a:ext>
+                      </a:extLst>
+                    </a:blip>
+                    <a:srcRect l="16109" t="2807" r="18181" b="8299"/>
+                    <a:stretch/>
                   </pic:blipFill>
-                  <pic:spPr>
+                  <pic:spPr bwMode="auto">
                     <a:xfrm>
                       <a:off x="0" y="0"/>
-                      <a:ext cx="6527607" cy="6301403"/>
+                      <a:ext cx="5635356" cy="5898408"/>
                     </a:xfrm>
                     <a:prstGeom prst="rect">
                       <a:avLst/>
                     </a:prstGeom>
-                    <a:ln/>
+                    <a:ln>
+                      <a:noFill/>
+                    </a:ln>
+                    <a:extLst>
+                      <a:ext uri="{53640926-AAD7-44D8-BBD7-CCE9431645EC}">
+                        <a14:shadowObscured xmlns:a14="http://schemas.microsoft.com/office/drawing/2010/main"/>
+                      </a:ext>
+                    </a:extLst>
                   </pic:spPr>
                 </pic:pic>
               </a:graphicData>
@@ -2511,48 +2597,38 @@
           </wp:inline>
         </w:drawing>
       </w:r>
-      <w:r>
+    </w:p>
+    <w:p>
+      <w:pPr>
+        <w:pBdr>
+          <w:top w:val="nil"/>
+          <w:left w:val="nil"/>
+          <w:bottom w:val="nil"/>
+          <w:right w:val="nil"/>
+          <w:between w:val="nil"/>
+        </w:pBdr>
         <w:rPr>
-          <w:noProof/>
           <w:color w:val="000000"/>
+          <w:sz w:val="28"/>
+          <w:szCs w:val="28"/>
         </w:rPr>
-        <w:lastRenderedPageBreak/>
-        <w:drawing>
-          <wp:inline distT="0" distB="0" distL="0" distR="0" wp14:anchorId="0232FFB2" wp14:editId="7987F5E0">
-            <wp:extent cx="6392816" cy="6734003"/>
-            <wp:effectExtent l="0" t="0" r="0" b="0"/>
-            <wp:docPr id="1073741837" name="image17.jpg" descr="A picture containing text, antenna&#10;&#10;Description automatically generated"/>
-            <wp:cNvGraphicFramePr/>
-            <a:graphic xmlns:a="http://schemas.openxmlformats.org/drawingml/2006/main">
-              <a:graphicData uri="http://schemas.openxmlformats.org/drawingml/2006/picture">
-                <pic:pic xmlns:pic="http://schemas.openxmlformats.org/drawingml/2006/picture">
-                  <pic:nvPicPr>
-                    <pic:cNvPr id="0" name="image17.jpg" descr="A picture containing text, antenna&#10;&#10;Description automatically generated"/>
-                    <pic:cNvPicPr preferRelativeResize="0"/>
-                  </pic:nvPicPr>
-                  <pic:blipFill>
-                    <a:blip r:embed="rId8"/>
-                    <a:srcRect l="15568" r="16905" b="8065"/>
-                    <a:stretch>
-                      <a:fillRect/>
-                    </a:stretch>
-                  </pic:blipFill>
-                  <pic:spPr>
-                    <a:xfrm>
-                      <a:off x="0" y="0"/>
-                      <a:ext cx="6392816" cy="6734003"/>
-                    </a:xfrm>
-                    <a:prstGeom prst="rect">
-                      <a:avLst/>
-                    </a:prstGeom>
-                    <a:ln/>
-                  </pic:spPr>
-                </pic:pic>
-              </a:graphicData>
-            </a:graphic>
-          </wp:inline>
-        </w:drawing>
-      </w:r>
+      </w:pPr>
+    </w:p>
+    <w:p>
+      <w:pPr>
+        <w:pBdr>
+          <w:top w:val="nil"/>
+          <w:left w:val="nil"/>
+          <w:bottom w:val="nil"/>
+          <w:right w:val="nil"/>
+          <w:between w:val="nil"/>
+        </w:pBdr>
+        <w:rPr>
+          <w:color w:val="000000"/>
+          <w:sz w:val="28"/>
+          <w:szCs w:val="28"/>
+        </w:rPr>
+      </w:pPr>
     </w:p>
     <w:p>
       <w:pPr>
@@ -3963,36 +4039,51 @@
         <w:rPr>
           <w:noProof/>
           <w:color w:val="000000"/>
+          <w:sz w:val="28"/>
+          <w:szCs w:val="28"/>
         </w:rPr>
         <w:drawing>
-          <wp:inline distT="0" distB="0" distL="0" distR="0" wp14:anchorId="6FF084A4" wp14:editId="791D787E">
-            <wp:extent cx="6206671" cy="5122966"/>
+          <wp:inline distT="0" distB="0" distL="0" distR="0" wp14:anchorId="3D3CE477" wp14:editId="77E8E7FC">
+            <wp:extent cx="5171497" cy="5007043"/>
             <wp:effectExtent l="0" t="0" r="0" b="0"/>
-            <wp:docPr id="1073741836" name="image7.jpg" descr="Diagram&#10;&#10;Description automatically generated"/>
-            <wp:cNvGraphicFramePr/>
+            <wp:docPr id="3" name="Picture 3" descr="Diagram&#10;&#10;Description automatically generated"/>
+            <wp:cNvGraphicFramePr>
+              <a:graphicFrameLocks xmlns:a="http://schemas.openxmlformats.org/drawingml/2006/main" noChangeAspect="1"/>
+            </wp:cNvGraphicFramePr>
             <a:graphic xmlns:a="http://schemas.openxmlformats.org/drawingml/2006/main">
               <a:graphicData uri="http://schemas.openxmlformats.org/drawingml/2006/picture">
                 <pic:pic xmlns:pic="http://schemas.openxmlformats.org/drawingml/2006/picture">
                   <pic:nvPicPr>
-                    <pic:cNvPr id="0" name="image7.jpg" descr="Diagram&#10;&#10;Description automatically generated"/>
-                    <pic:cNvPicPr preferRelativeResize="0"/>
+                    <pic:cNvPr id="3" name="Picture 3" descr="Diagram&#10;&#10;Description automatically generated"/>
+                    <pic:cNvPicPr/>
                   </pic:nvPicPr>
-                  <pic:blipFill>
-                    <a:blip r:embed="rId9"/>
-                    <a:srcRect l="15135" t="3528" r="10913" b="7311"/>
-                    <a:stretch>
-                      <a:fillRect/>
-                    </a:stretch>
+                  <pic:blipFill rotWithShape="1">
+                    <a:blip r:embed="rId9" cstate="print">
+                      <a:extLst>
+                        <a:ext uri="{28A0092B-C50C-407E-A947-70E740481C1C}">
+                          <a14:useLocalDpi xmlns:a14="http://schemas.microsoft.com/office/drawing/2010/main" val="0"/>
+                        </a:ext>
+                      </a:extLst>
+                    </a:blip>
+                    <a:srcRect l="15747" r="10038" b="7130"/>
+                    <a:stretch/>
                   </pic:blipFill>
-                  <pic:spPr>
+                  <pic:spPr bwMode="auto">
                     <a:xfrm>
                       <a:off x="0" y="0"/>
-                      <a:ext cx="6206671" cy="5122966"/>
+                      <a:ext cx="5181618" cy="5016842"/>
                     </a:xfrm>
                     <a:prstGeom prst="rect">
                       <a:avLst/>
                     </a:prstGeom>
-                    <a:ln/>
+                    <a:ln>
+                      <a:noFill/>
+                    </a:ln>
+                    <a:extLst>
+                      <a:ext uri="{53640926-AAD7-44D8-BBD7-CCE9431645EC}">
+                        <a14:shadowObscured xmlns:a14="http://schemas.microsoft.com/office/drawing/2010/main"/>
+                      </a:ext>
+                    </a:extLst>
                   </pic:spPr>
                 </pic:pic>
               </a:graphicData>
@@ -5118,55 +5209,55 @@
           <w:szCs w:val="28"/>
         </w:rPr>
       </w:pPr>
-    </w:p>
-    <w:p>
-      <w:pPr>
-        <w:pBdr>
-          <w:top w:val="nil"/>
-          <w:left w:val="nil"/>
-          <w:bottom w:val="nil"/>
-          <w:right w:val="nil"/>
-          <w:between w:val="nil"/>
-        </w:pBdr>
-        <w:rPr>
-          <w:color w:val="000000"/>
-        </w:rPr>
-      </w:pPr>
       <w:r>
         <w:rPr>
           <w:noProof/>
           <w:color w:val="000000"/>
+          <w:sz w:val="28"/>
+          <w:szCs w:val="28"/>
         </w:rPr>
-        <w:lastRenderedPageBreak/>
         <w:drawing>
-          <wp:inline distT="0" distB="0" distL="0" distR="0" wp14:anchorId="7AA46FC8" wp14:editId="11614F29">
-            <wp:extent cx="6072989" cy="6094563"/>
-            <wp:effectExtent l="0" t="0" r="0" b="0"/>
-            <wp:docPr id="1073741839" name="image9.jpg" descr="Chart, box and whisker chart&#10;&#10;Description automatically generated"/>
-            <wp:cNvGraphicFramePr/>
+          <wp:inline distT="0" distB="0" distL="0" distR="0" wp14:anchorId="52AAB79F" wp14:editId="63489DBA">
+            <wp:extent cx="5701553" cy="6080991"/>
+            <wp:effectExtent l="0" t="0" r="1270" b="2540"/>
+            <wp:docPr id="4" name="Picture 4" descr="Chart, box and whisker chart&#10;&#10;Description automatically generated"/>
+            <wp:cNvGraphicFramePr>
+              <a:graphicFrameLocks xmlns:a="http://schemas.openxmlformats.org/drawingml/2006/main" noChangeAspect="1"/>
+            </wp:cNvGraphicFramePr>
             <a:graphic xmlns:a="http://schemas.openxmlformats.org/drawingml/2006/main">
               <a:graphicData uri="http://schemas.openxmlformats.org/drawingml/2006/picture">
                 <pic:pic xmlns:pic="http://schemas.openxmlformats.org/drawingml/2006/picture">
                   <pic:nvPicPr>
-                    <pic:cNvPr id="0" name="image9.jpg" descr="Chart, box and whisker chart&#10;&#10;Description automatically generated"/>
-                    <pic:cNvPicPr preferRelativeResize="0"/>
+                    <pic:cNvPr id="4" name="Picture 4" descr="Chart, box and whisker chart&#10;&#10;Description automatically generated"/>
+                    <pic:cNvPicPr/>
                   </pic:nvPicPr>
-                  <pic:blipFill>
-                    <a:blip r:embed="rId10"/>
-                    <a:srcRect l="16124" r="27524" b="23334"/>
-                    <a:stretch>
-                      <a:fillRect/>
-                    </a:stretch>
+                  <pic:blipFill rotWithShape="1">
+                    <a:blip r:embed="rId10">
+                      <a:extLst>
+                        <a:ext uri="{28A0092B-C50C-407E-A947-70E740481C1C}">
+                          <a14:useLocalDpi xmlns:a14="http://schemas.microsoft.com/office/drawing/2010/main" val="0"/>
+                        </a:ext>
+                      </a:extLst>
+                    </a:blip>
+                    <a:srcRect l="15022" t="-1170" r="27958" b="22569"/>
+                    <a:stretch/>
                   </pic:blipFill>
-                  <pic:spPr>
+                  <pic:spPr bwMode="auto">
                     <a:xfrm>
                       <a:off x="0" y="0"/>
-                      <a:ext cx="6072989" cy="6094563"/>
+                      <a:ext cx="5708526" cy="6088428"/>
                     </a:xfrm>
                     <a:prstGeom prst="rect">
                       <a:avLst/>
                     </a:prstGeom>
-                    <a:ln/>
+                    <a:ln>
+                      <a:noFill/>
+                    </a:ln>
+                    <a:extLst>
+                      <a:ext uri="{53640926-AAD7-44D8-BBD7-CCE9431645EC}">
+                        <a14:shadowObscured xmlns:a14="http://schemas.microsoft.com/office/drawing/2010/main"/>
+                      </a:ext>
+                    </a:extLst>
                   </pic:spPr>
                 </pic:pic>
               </a:graphicData>
@@ -5199,34 +5290,47 @@
         </w:rPr>
         <w:lastRenderedPageBreak/>
         <w:drawing>
-          <wp:inline distT="0" distB="0" distL="0" distR="0" wp14:anchorId="5D2682FA" wp14:editId="297B9BAB">
-            <wp:extent cx="6385980" cy="6594759"/>
-            <wp:effectExtent l="0" t="0" r="0" b="0"/>
-            <wp:docPr id="1073741838" name="image1.jpg" descr="Chart, box and whisker chart&#10;&#10;Description automatically generated"/>
-            <wp:cNvGraphicFramePr/>
+          <wp:inline distT="0" distB="0" distL="0" distR="0" wp14:anchorId="606B93CF" wp14:editId="4B1F2551">
+            <wp:extent cx="6121101" cy="5803413"/>
+            <wp:effectExtent l="0" t="0" r="635" b="635"/>
+            <wp:docPr id="10" name="Picture 10" descr="Chart, box and whisker chart&#10;&#10;Description automatically generated"/>
+            <wp:cNvGraphicFramePr>
+              <a:graphicFrameLocks xmlns:a="http://schemas.openxmlformats.org/drawingml/2006/main" noChangeAspect="1"/>
+            </wp:cNvGraphicFramePr>
             <a:graphic xmlns:a="http://schemas.openxmlformats.org/drawingml/2006/main">
               <a:graphicData uri="http://schemas.openxmlformats.org/drawingml/2006/picture">
                 <pic:pic xmlns:pic="http://schemas.openxmlformats.org/drawingml/2006/picture">
                   <pic:nvPicPr>
-                    <pic:cNvPr id="0" name="image1.jpg" descr="Chart, box and whisker chart&#10;&#10;Description automatically generated"/>
-                    <pic:cNvPicPr preferRelativeResize="0"/>
+                    <pic:cNvPr id="10" name="Picture 10" descr="Chart, box and whisker chart&#10;&#10;Description automatically generated"/>
+                    <pic:cNvPicPr/>
                   </pic:nvPicPr>
-                  <pic:blipFill>
-                    <a:blip r:embed="rId11"/>
-                    <a:srcRect l="13458" r="29231" b="23504"/>
-                    <a:stretch>
-                      <a:fillRect/>
-                    </a:stretch>
+                  <pic:blipFill rotWithShape="1">
+                    <a:blip r:embed="rId11">
+                      <a:extLst>
+                        <a:ext uri="{28A0092B-C50C-407E-A947-70E740481C1C}">
+                          <a14:useLocalDpi xmlns:a14="http://schemas.microsoft.com/office/drawing/2010/main" val="0"/>
+                        </a:ext>
+                      </a:extLst>
+                    </a:blip>
+                    <a:srcRect l="14117" t="1638" r="26511" b="25611"/>
+                    <a:stretch/>
                   </pic:blipFill>
-                  <pic:spPr>
+                  <pic:spPr bwMode="auto">
                     <a:xfrm>
                       <a:off x="0" y="0"/>
-                      <a:ext cx="6385980" cy="6594759"/>
+                      <a:ext cx="6127447" cy="5809430"/>
                     </a:xfrm>
                     <a:prstGeom prst="rect">
                       <a:avLst/>
                     </a:prstGeom>
-                    <a:ln/>
+                    <a:ln>
+                      <a:noFill/>
+                    </a:ln>
+                    <a:extLst>
+                      <a:ext uri="{53640926-AAD7-44D8-BBD7-CCE9431645EC}">
+                        <a14:shadowObscured xmlns:a14="http://schemas.microsoft.com/office/drawing/2010/main"/>
+                      </a:ext>
+                    </a:extLst>
                   </pic:spPr>
                 </pic:pic>
               </a:graphicData>
@@ -5378,12 +5482,61 @@
           <w:szCs w:val="28"/>
         </w:rPr>
       </w:pPr>
+    </w:p>
+    <w:p>
+      <w:pPr>
+        <w:pBdr>
+          <w:top w:val="nil"/>
+          <w:left w:val="nil"/>
+          <w:bottom w:val="nil"/>
+          <w:right w:val="nil"/>
+          <w:between w:val="nil"/>
+        </w:pBdr>
+        <w:rPr>
+          <w:color w:val="000000"/>
+          <w:sz w:val="28"/>
+          <w:szCs w:val="28"/>
+        </w:rPr>
+      </w:pPr>
+    </w:p>
+    <w:p>
+      <w:pPr>
+        <w:pBdr>
+          <w:top w:val="nil"/>
+          <w:left w:val="nil"/>
+          <w:bottom w:val="nil"/>
+          <w:right w:val="nil"/>
+          <w:between w:val="nil"/>
+        </w:pBdr>
+        <w:rPr>
+          <w:color w:val="000000"/>
+          <w:sz w:val="28"/>
+          <w:szCs w:val="28"/>
+        </w:rPr>
+      </w:pPr>
+    </w:p>
+    <w:p>
+      <w:pPr>
+        <w:pBdr>
+          <w:top w:val="nil"/>
+          <w:left w:val="nil"/>
+          <w:bottom w:val="nil"/>
+          <w:right w:val="nil"/>
+          <w:between w:val="nil"/>
+        </w:pBdr>
+        <w:rPr>
+          <w:color w:val="000000"/>
+          <w:sz w:val="28"/>
+          <w:szCs w:val="28"/>
+        </w:rPr>
+      </w:pPr>
       <w:r>
         <w:rPr>
           <w:color w:val="000000"/>
           <w:sz w:val="28"/>
           <w:szCs w:val="28"/>
         </w:rPr>
+        <w:lastRenderedPageBreak/>
         <w:t>Tutor Search</w:t>
       </w:r>
     </w:p>
@@ -6463,47 +6616,6 @@
           <w:color w:val="000000"/>
         </w:rPr>
       </w:pPr>
-      <w:r>
-        <w:rPr>
-          <w:noProof/>
-          <w:color w:val="000000"/>
-        </w:rPr>
-        <w:drawing>
-          <wp:inline distT="0" distB="0" distL="0" distR="0" wp14:anchorId="060FC9B7" wp14:editId="26BA15BF">
-            <wp:extent cx="5943600" cy="5426157"/>
-            <wp:effectExtent l="0" t="0" r="0" b="0"/>
-            <wp:docPr id="1073741842" name="image10.jpg" descr="Chart, box and whisker chart&#10;&#10;Description automatically generated"/>
-            <wp:cNvGraphicFramePr/>
-            <a:graphic xmlns:a="http://schemas.openxmlformats.org/drawingml/2006/main">
-              <a:graphicData uri="http://schemas.openxmlformats.org/drawingml/2006/picture">
-                <pic:pic xmlns:pic="http://schemas.openxmlformats.org/drawingml/2006/picture">
-                  <pic:nvPicPr>
-                    <pic:cNvPr id="0" name="image10.jpg" descr="Chart, box and whisker chart&#10;&#10;Description automatically generated"/>
-                    <pic:cNvPicPr preferRelativeResize="0"/>
-                  </pic:nvPicPr>
-                  <pic:blipFill>
-                    <a:blip r:embed="rId12"/>
-                    <a:srcRect l="13896" t="1603" r="29025" b="31047"/>
-                    <a:stretch>
-                      <a:fillRect/>
-                    </a:stretch>
-                  </pic:blipFill>
-                  <pic:spPr>
-                    <a:xfrm>
-                      <a:off x="0" y="0"/>
-                      <a:ext cx="5943600" cy="5426157"/>
-                    </a:xfrm>
-                    <a:prstGeom prst="rect">
-                      <a:avLst/>
-                    </a:prstGeom>
-                    <a:ln/>
-                  </pic:spPr>
-                </pic:pic>
-              </a:graphicData>
-            </a:graphic>
-          </wp:inline>
-        </w:drawing>
-      </w:r>
     </w:p>
     <w:p>
       <w:pPr>
@@ -6537,36 +6649,117 @@
           <w:noProof/>
           <w:color w:val="000000"/>
         </w:rPr>
-        <w:lastRenderedPageBreak/>
         <w:drawing>
-          <wp:inline distT="0" distB="0" distL="0" distR="0" wp14:anchorId="4BE116EE" wp14:editId="15397A6F">
-            <wp:extent cx="6449273" cy="6082756"/>
-            <wp:effectExtent l="0" t="0" r="0" b="0"/>
-            <wp:docPr id="1073741840" name="image6.jpg" descr="Chart, box and whisker chart&#10;&#10;Description automatically generated"/>
-            <wp:cNvGraphicFramePr/>
+          <wp:inline distT="0" distB="0" distL="0" distR="0" wp14:anchorId="797A59B3" wp14:editId="1A237018">
+            <wp:extent cx="4558293" cy="4512626"/>
+            <wp:effectExtent l="0" t="0" r="1270" b="0"/>
+            <wp:docPr id="6" name="Picture 6" descr="Chart, box and whisker chart&#10;&#10;Description automatically generated"/>
+            <wp:cNvGraphicFramePr>
+              <a:graphicFrameLocks xmlns:a="http://schemas.openxmlformats.org/drawingml/2006/main" noChangeAspect="1"/>
+            </wp:cNvGraphicFramePr>
             <a:graphic xmlns:a="http://schemas.openxmlformats.org/drawingml/2006/main">
               <a:graphicData uri="http://schemas.openxmlformats.org/drawingml/2006/picture">
                 <pic:pic xmlns:pic="http://schemas.openxmlformats.org/drawingml/2006/picture">
                   <pic:nvPicPr>
-                    <pic:cNvPr id="0" name="image6.jpg" descr="Chart, box and whisker chart&#10;&#10;Description automatically generated"/>
-                    <pic:cNvPicPr preferRelativeResize="0"/>
+                    <pic:cNvPr id="6" name="Picture 6" descr="Chart, box and whisker chart&#10;&#10;Description automatically generated"/>
+                    <pic:cNvPicPr/>
                   </pic:nvPicPr>
-                  <pic:blipFill>
-                    <a:blip r:embed="rId13"/>
-                    <a:srcRect l="13939" r="28681" b="30055"/>
-                    <a:stretch>
-                      <a:fillRect/>
-                    </a:stretch>
+                  <pic:blipFill rotWithShape="1">
+                    <a:blip r:embed="rId12">
+                      <a:extLst>
+                        <a:ext uri="{28A0092B-C50C-407E-A947-70E740481C1C}">
+                          <a14:useLocalDpi xmlns:a14="http://schemas.microsoft.com/office/drawing/2010/main" val="0"/>
+                        </a:ext>
+                      </a:extLst>
+                    </a:blip>
+                    <a:srcRect l="15204" r="29948" b="29821"/>
+                    <a:stretch/>
                   </pic:blipFill>
-                  <pic:spPr>
+                  <pic:spPr bwMode="auto">
                     <a:xfrm>
                       <a:off x="0" y="0"/>
-                      <a:ext cx="6449273" cy="6082756"/>
+                      <a:ext cx="4581569" cy="4535669"/>
                     </a:xfrm>
                     <a:prstGeom prst="rect">
                       <a:avLst/>
                     </a:prstGeom>
-                    <a:ln/>
+                    <a:ln>
+                      <a:noFill/>
+                    </a:ln>
+                    <a:extLst>
+                      <a:ext uri="{53640926-AAD7-44D8-BBD7-CCE9431645EC}">
+                        <a14:shadowObscured xmlns:a14="http://schemas.microsoft.com/office/drawing/2010/main"/>
+                      </a:ext>
+                    </a:extLst>
+                  </pic:spPr>
+                </pic:pic>
+              </a:graphicData>
+            </a:graphic>
+          </wp:inline>
+        </w:drawing>
+      </w:r>
+    </w:p>
+    <w:p>
+      <w:pPr>
+        <w:pBdr>
+          <w:top w:val="nil"/>
+          <w:left w:val="nil"/>
+          <w:bottom w:val="nil"/>
+          <w:right w:val="nil"/>
+          <w:between w:val="nil"/>
+        </w:pBdr>
+        <w:rPr>
+          <w:color w:val="000000"/>
+        </w:rPr>
+      </w:pPr>
+      <w:r>
+        <w:rPr>
+          <w:noProof/>
+          <w:color w:val="000000"/>
+        </w:rPr>
+        <w:lastRenderedPageBreak/>
+        <w:drawing>
+          <wp:inline distT="0" distB="0" distL="0" distR="0" wp14:anchorId="14E0F3D7" wp14:editId="3B98DA2E">
+            <wp:extent cx="6499004" cy="6002767"/>
+            <wp:effectExtent l="0" t="0" r="3810" b="4445"/>
+            <wp:docPr id="7" name="Picture 7" descr="Chart, box and whisker chart&#10;&#10;Description automatically generated"/>
+            <wp:cNvGraphicFramePr>
+              <a:graphicFrameLocks xmlns:a="http://schemas.openxmlformats.org/drawingml/2006/main" noChangeAspect="1"/>
+            </wp:cNvGraphicFramePr>
+            <a:graphic xmlns:a="http://schemas.openxmlformats.org/drawingml/2006/main">
+              <a:graphicData uri="http://schemas.openxmlformats.org/drawingml/2006/picture">
+                <pic:pic xmlns:pic="http://schemas.openxmlformats.org/drawingml/2006/picture">
+                  <pic:nvPicPr>
+                    <pic:cNvPr id="7" name="Picture 7" descr="Chart, box and whisker chart&#10;&#10;Description automatically generated"/>
+                    <pic:cNvPicPr/>
+                  </pic:nvPicPr>
+                  <pic:blipFill rotWithShape="1">
+                    <a:blip r:embed="rId13">
+                      <a:extLst>
+                        <a:ext uri="{28A0092B-C50C-407E-A947-70E740481C1C}">
+                          <a14:useLocalDpi xmlns:a14="http://schemas.microsoft.com/office/drawing/2010/main" val="0"/>
+                        </a:ext>
+                      </a:extLst>
+                    </a:blip>
+                    <a:srcRect l="15928" r="27049" b="31926"/>
+                    <a:stretch/>
+                  </pic:blipFill>
+                  <pic:spPr bwMode="auto">
+                    <a:xfrm>
+                      <a:off x="0" y="0"/>
+                      <a:ext cx="6508005" cy="6011080"/>
+                    </a:xfrm>
+                    <a:prstGeom prst="rect">
+                      <a:avLst/>
+                    </a:prstGeom>
+                    <a:ln>
+                      <a:noFill/>
+                    </a:ln>
+                    <a:extLst>
+                      <a:ext uri="{53640926-AAD7-44D8-BBD7-CCE9431645EC}">
+                        <a14:shadowObscured xmlns:a14="http://schemas.microsoft.com/office/drawing/2010/main"/>
+                      </a:ext>
+                    </a:extLst>
                   </pic:spPr>
                 </pic:pic>
               </a:graphicData>
@@ -9371,7 +9564,7 @@
         </w:rPr>
         <w:lastRenderedPageBreak/>
         <w:drawing>
-          <wp:inline distT="0" distB="0" distL="0" distR="0" wp14:anchorId="591AC339" wp14:editId="72C045CF">
+          <wp:inline distT="0" distB="0" distL="0" distR="0" wp14:anchorId="136702EB" wp14:editId="71E7AB96">
             <wp:extent cx="6374057" cy="6114773"/>
             <wp:effectExtent l="0" t="0" r="0" b="0"/>
             <wp:docPr id="1073741843" name="image2.png" descr="image5.png"/>
@@ -12154,31 +12347,34 @@
       <w:r>
         <w:rPr>
           <w:noProof/>
+          <w:sz w:val="28"/>
+          <w:szCs w:val="28"/>
         </w:rPr>
         <w:lastRenderedPageBreak/>
         <w:drawing>
-          <wp:inline distT="0" distB="0" distL="0" distR="0" wp14:anchorId="167C95E8" wp14:editId="7BFFD5FD">
-            <wp:extent cx="5943600" cy="3804285"/>
-            <wp:effectExtent l="0" t="0" r="0" b="5715"/>
-            <wp:docPr id="1" name="Picture 1" descr="Diagram&#10;&#10;Description automatically generated"/>
-            <wp:cNvGraphicFramePr>
-              <a:graphicFrameLocks xmlns:a="http://schemas.openxmlformats.org/drawingml/2006/main" noChangeAspect="1"/>
-            </wp:cNvGraphicFramePr>
+          <wp:anchor distT="152400" distB="152400" distL="152400" distR="152400" simplePos="0" relativeHeight="251658240" behindDoc="0" locked="0" layoutInCell="1" hidden="0" allowOverlap="1" wp14:anchorId="5FAE9EDD" wp14:editId="49116A6A">
+            <wp:simplePos x="0" y="0"/>
+            <wp:positionH relativeFrom="page">
+              <wp:posOffset>409575</wp:posOffset>
+            </wp:positionH>
+            <wp:positionV relativeFrom="page">
+              <wp:posOffset>914400</wp:posOffset>
+            </wp:positionV>
+            <wp:extent cx="7048500" cy="4195763"/>
+            <wp:effectExtent l="0" t="0" r="0" b="0"/>
+            <wp:wrapTopAndBottom distT="152400" distB="152400"/>
+            <wp:docPr id="1073741850" name="image13.png" descr="Blank diagram - Direct Deposit Setup (1).png"/>
+            <wp:cNvGraphicFramePr/>
             <a:graphic xmlns:a="http://schemas.openxmlformats.org/drawingml/2006/main">
               <a:graphicData uri="http://schemas.openxmlformats.org/drawingml/2006/picture">
                 <pic:pic xmlns:pic="http://schemas.openxmlformats.org/drawingml/2006/picture">
                   <pic:nvPicPr>
-                    <pic:cNvPr id="1" name="Picture 1" descr="Diagram&#10;&#10;Description automatically generated"/>
-                    <pic:cNvPicPr/>
+                    <pic:cNvPr id="0" name="image13.png" descr="Blank diagram - Direct Deposit Setup (1).png"/>
+                    <pic:cNvPicPr preferRelativeResize="0"/>
                   </pic:nvPicPr>
                   <pic:blipFill>
-                    <a:blip r:embed="rId15" cstate="print">
-                      <a:extLst>
-                        <a:ext uri="{28A0092B-C50C-407E-A947-70E740481C1C}">
-                          <a14:useLocalDpi xmlns:a14="http://schemas.microsoft.com/office/drawing/2010/main" val="0"/>
-                        </a:ext>
-                      </a:extLst>
-                    </a:blip>
+                    <a:blip r:embed="rId15"/>
+                    <a:srcRect/>
                     <a:stretch>
                       <a:fillRect/>
                     </a:stretch>
@@ -12186,16 +12382,17 @@
                   <pic:spPr>
                     <a:xfrm>
                       <a:off x="0" y="0"/>
-                      <a:ext cx="5943600" cy="3804285"/>
+                      <a:ext cx="7048500" cy="4195763"/>
                     </a:xfrm>
                     <a:prstGeom prst="rect">
                       <a:avLst/>
                     </a:prstGeom>
+                    <a:ln/>
                   </pic:spPr>
                 </pic:pic>
               </a:graphicData>
             </a:graphic>
-          </wp:inline>
+          </wp:anchor>
         </w:drawing>
       </w:r>
       <w:r>
@@ -12203,7 +12400,7 @@
           <w:noProof/>
         </w:rPr>
         <w:drawing>
-          <wp:anchor distT="114300" distB="114300" distL="114300" distR="114300" simplePos="0" relativeHeight="251659264" behindDoc="0" locked="0" layoutInCell="1" hidden="0" allowOverlap="1" wp14:anchorId="2AB190FC" wp14:editId="3ADB27C2">
+          <wp:anchor distT="114300" distB="114300" distL="114300" distR="114300" simplePos="0" relativeHeight="251659264" behindDoc="0" locked="0" layoutInCell="1" hidden="0" allowOverlap="1" wp14:anchorId="3C2C2E17" wp14:editId="05F0EA12">
             <wp:simplePos x="0" y="0"/>
             <wp:positionH relativeFrom="column">
               <wp:posOffset>-585787</wp:posOffset>
@@ -12269,6 +12466,54 @@
         <w:lastRenderedPageBreak/>
         <w:t>Submit Tutor Application</w:t>
       </w:r>
+      <w:r>
+        <w:rPr>
+          <w:noProof/>
+        </w:rPr>
+        <w:drawing>
+          <wp:anchor distT="152400" distB="152400" distL="152400" distR="152400" simplePos="0" relativeHeight="251660288" behindDoc="0" locked="0" layoutInCell="1" hidden="0" allowOverlap="1" wp14:anchorId="0650737C" wp14:editId="576AFF56">
+            <wp:simplePos x="0" y="0"/>
+            <wp:positionH relativeFrom="column">
+              <wp:posOffset>10161</wp:posOffset>
+            </wp:positionH>
+            <wp:positionV relativeFrom="paragraph">
+              <wp:posOffset>3857625</wp:posOffset>
+            </wp:positionV>
+            <wp:extent cx="6217920" cy="4193540"/>
+            <wp:effectExtent l="0" t="0" r="0" b="0"/>
+            <wp:wrapTopAndBottom distT="152400" distB="152400"/>
+            <wp:docPr id="1073741835" name="image14.png"/>
+            <wp:cNvGraphicFramePr/>
+            <a:graphic xmlns:a="http://schemas.openxmlformats.org/drawingml/2006/main">
+              <a:graphicData uri="http://schemas.openxmlformats.org/drawingml/2006/picture">
+                <pic:pic xmlns:pic="http://schemas.openxmlformats.org/drawingml/2006/picture">
+                  <pic:nvPicPr>
+                    <pic:cNvPr id="0" name="image14.png"/>
+                    <pic:cNvPicPr preferRelativeResize="0"/>
+                  </pic:nvPicPr>
+                  <pic:blipFill>
+                    <a:blip r:embed="rId17"/>
+                    <a:srcRect/>
+                    <a:stretch>
+                      <a:fillRect/>
+                    </a:stretch>
+                  </pic:blipFill>
+                  <pic:spPr>
+                    <a:xfrm>
+                      <a:off x="0" y="0"/>
+                      <a:ext cx="6217920" cy="4193540"/>
+                    </a:xfrm>
+                    <a:prstGeom prst="rect">
+                      <a:avLst/>
+                    </a:prstGeom>
+                    <a:ln/>
+                  </pic:spPr>
+                </pic:pic>
+              </a:graphicData>
+            </a:graphic>
+          </wp:anchor>
+        </w:drawing>
+      </w:r>
     </w:p>
     <w:tbl>
       <w:tblPr>
@@ -13722,54 +13967,6 @@
           <w:szCs w:val="28"/>
         </w:rPr>
       </w:pPr>
-      <w:r>
-        <w:rPr>
-          <w:noProof/>
-          <w:sz w:val="28"/>
-          <w:szCs w:val="28"/>
-        </w:rPr>
-        <w:drawing>
-          <wp:inline distT="0" distB="0" distL="0" distR="0" wp14:anchorId="2FB483A9" wp14:editId="6DD4AAEE">
-            <wp:extent cx="5943600" cy="4420870"/>
-            <wp:effectExtent l="0" t="0" r="0" b="0"/>
-            <wp:docPr id="3" name="Picture 3" descr="Diagram&#10;&#10;Description automatically generated"/>
-            <wp:cNvGraphicFramePr>
-              <a:graphicFrameLocks xmlns:a="http://schemas.openxmlformats.org/drawingml/2006/main" noChangeAspect="1"/>
-            </wp:cNvGraphicFramePr>
-            <a:graphic xmlns:a="http://schemas.openxmlformats.org/drawingml/2006/main">
-              <a:graphicData uri="http://schemas.openxmlformats.org/drawingml/2006/picture">
-                <pic:pic xmlns:pic="http://schemas.openxmlformats.org/drawingml/2006/picture">
-                  <pic:nvPicPr>
-                    <pic:cNvPr id="3" name="Picture 3" descr="Diagram&#10;&#10;Description automatically generated"/>
-                    <pic:cNvPicPr/>
-                  </pic:nvPicPr>
-                  <pic:blipFill>
-                    <a:blip r:embed="rId17" cstate="print">
-                      <a:extLst>
-                        <a:ext uri="{28A0092B-C50C-407E-A947-70E740481C1C}">
-                          <a14:useLocalDpi xmlns:a14="http://schemas.microsoft.com/office/drawing/2010/main" val="0"/>
-                        </a:ext>
-                      </a:extLst>
-                    </a:blip>
-                    <a:stretch>
-                      <a:fillRect/>
-                    </a:stretch>
-                  </pic:blipFill>
-                  <pic:spPr>
-                    <a:xfrm>
-                      <a:off x="0" y="0"/>
-                      <a:ext cx="5943600" cy="4420870"/>
-                    </a:xfrm>
-                    <a:prstGeom prst="rect">
-                      <a:avLst/>
-                    </a:prstGeom>
-                  </pic:spPr>
-                </pic:pic>
-              </a:graphicData>
-            </a:graphic>
-          </wp:inline>
-        </w:drawing>
-      </w:r>
     </w:p>
     <w:p>
       <w:pPr>
@@ -16120,7 +16317,7 @@
         </w:rPr>
         <w:lastRenderedPageBreak/>
         <w:drawing>
-          <wp:anchor distT="152400" distB="152400" distL="152400" distR="152400" simplePos="0" relativeHeight="251661312" behindDoc="0" locked="0" layoutInCell="1" hidden="0" allowOverlap="1" wp14:anchorId="3BDF1143" wp14:editId="77A61213">
+          <wp:anchor distT="152400" distB="152400" distL="152400" distR="152400" simplePos="0" relativeHeight="251661312" behindDoc="0" locked="0" layoutInCell="1" hidden="0" allowOverlap="1" wp14:anchorId="3ED27549" wp14:editId="2AEA52B4">
             <wp:simplePos x="0" y="0"/>
             <wp:positionH relativeFrom="column">
               <wp:posOffset>-301624</wp:posOffset>
@@ -18266,7 +18463,7 @@
         </w:rPr>
         <w:lastRenderedPageBreak/>
         <w:drawing>
-          <wp:inline distT="0" distB="0" distL="0" distR="0" wp14:anchorId="391061D5" wp14:editId="4485F6D4">
+          <wp:inline distT="0" distB="0" distL="0" distR="0" wp14:anchorId="7A738D6B" wp14:editId="3E052D65">
             <wp:extent cx="5943600" cy="6303645"/>
             <wp:effectExtent l="0" t="0" r="0" b="0"/>
             <wp:docPr id="1073741844" name="image16.png" descr="Diagram&#10;&#10;Description automatically generated"/>
@@ -19472,47 +19669,6 @@
           <w:color w:val="000000"/>
         </w:rPr>
       </w:pPr>
-      <w:r>
-        <w:rPr>
-          <w:noProof/>
-          <w:color w:val="000000"/>
-        </w:rPr>
-        <w:drawing>
-          <wp:inline distT="0" distB="0" distL="0" distR="0" wp14:anchorId="625B03AC" wp14:editId="58A8C376">
-            <wp:extent cx="5943600" cy="4598670"/>
-            <wp:effectExtent l="0" t="0" r="0" b="0"/>
-            <wp:docPr id="1073741845" name="image11.jpg" descr="Chart, box and whisker chart&#10;&#10;Description automatically generated"/>
-            <wp:cNvGraphicFramePr/>
-            <a:graphic xmlns:a="http://schemas.openxmlformats.org/drawingml/2006/main">
-              <a:graphicData uri="http://schemas.openxmlformats.org/drawingml/2006/picture">
-                <pic:pic xmlns:pic="http://schemas.openxmlformats.org/drawingml/2006/picture">
-                  <pic:nvPicPr>
-                    <pic:cNvPr id="0" name="image11.jpg" descr="Chart, box and whisker chart&#10;&#10;Description automatically generated"/>
-                    <pic:cNvPicPr preferRelativeResize="0"/>
-                  </pic:nvPicPr>
-                  <pic:blipFill>
-                    <a:blip r:embed="rId20"/>
-                    <a:srcRect/>
-                    <a:stretch>
-                      <a:fillRect/>
-                    </a:stretch>
-                  </pic:blipFill>
-                  <pic:spPr>
-                    <a:xfrm>
-                      <a:off x="0" y="0"/>
-                      <a:ext cx="5943600" cy="4598670"/>
-                    </a:xfrm>
-                    <a:prstGeom prst="rect">
-                      <a:avLst/>
-                    </a:prstGeom>
-                    <a:ln/>
-                  </pic:spPr>
-                </pic:pic>
-              </a:graphicData>
-            </a:graphic>
-          </wp:inline>
-        </w:drawing>
-      </w:r>
     </w:p>
     <w:p>
       <w:pPr>
@@ -19541,6 +19697,60 @@
           <w:color w:val="000000"/>
         </w:rPr>
       </w:pPr>
+      <w:r>
+        <w:rPr>
+          <w:noProof/>
+          <w:color w:val="000000"/>
+        </w:rPr>
+        <w:drawing>
+          <wp:inline distT="0" distB="0" distL="0" distR="0" wp14:anchorId="033A167D" wp14:editId="1E1FB141">
+            <wp:extent cx="6702294" cy="5819887"/>
+            <wp:effectExtent l="0" t="0" r="3810" b="0"/>
+            <wp:docPr id="9" name="Picture 9" descr="Chart, box and whisker chart&#10;&#10;Description automatically generated"/>
+            <wp:cNvGraphicFramePr>
+              <a:graphicFrameLocks xmlns:a="http://schemas.openxmlformats.org/drawingml/2006/main" noChangeAspect="1"/>
+            </wp:cNvGraphicFramePr>
+            <a:graphic xmlns:a="http://schemas.openxmlformats.org/drawingml/2006/main">
+              <a:graphicData uri="http://schemas.openxmlformats.org/drawingml/2006/picture">
+                <pic:pic xmlns:pic="http://schemas.openxmlformats.org/drawingml/2006/picture">
+                  <pic:nvPicPr>
+                    <pic:cNvPr id="9" name="Picture 9" descr="Chart, box and whisker chart&#10;&#10;Description automatically generated"/>
+                    <pic:cNvPicPr/>
+                  </pic:nvPicPr>
+                  <pic:blipFill rotWithShape="1">
+                    <a:blip r:embed="rId20">
+                      <a:extLst>
+                        <a:ext uri="{28A0092B-C50C-407E-A947-70E740481C1C}">
+                          <a14:useLocalDpi xmlns:a14="http://schemas.microsoft.com/office/drawing/2010/main" val="0"/>
+                        </a:ext>
+                      </a:extLst>
+                    </a:blip>
+                    <a:srcRect l="15928" t="1638" r="24876" b="31925"/>
+                    <a:stretch/>
+                  </pic:blipFill>
+                  <pic:spPr bwMode="auto">
+                    <a:xfrm>
+                      <a:off x="0" y="0"/>
+                      <a:ext cx="6710425" cy="5826948"/>
+                    </a:xfrm>
+                    <a:prstGeom prst="rect">
+                      <a:avLst/>
+                    </a:prstGeom>
+                    <a:ln>
+                      <a:noFill/>
+                    </a:ln>
+                    <a:extLst>
+                      <a:ext uri="{53640926-AAD7-44D8-BBD7-CCE9431645EC}">
+                        <a14:shadowObscured xmlns:a14="http://schemas.microsoft.com/office/drawing/2010/main"/>
+                      </a:ext>
+                    </a:extLst>
+                  </pic:spPr>
+                </pic:pic>
+              </a:graphicData>
+            </a:graphic>
+          </wp:inline>
+        </w:drawing>
+      </w:r>
     </w:p>
     <w:p>
       <w:pPr>
@@ -19675,7 +19885,6 @@
           <w:sz w:val="28"/>
           <w:szCs w:val="28"/>
         </w:rPr>
-        <w:lastRenderedPageBreak/>
         <w:t xml:space="preserve">Tutor Resources </w:t>
       </w:r>
     </w:p>
@@ -22240,6 +22449,7 @@
                 <w:sz w:val="22"/>
                 <w:szCs w:val="22"/>
               </w:rPr>
+              <w:lastRenderedPageBreak/>
               <w:t xml:space="preserve">12alt </w:t>
             </w:r>
           </w:p>
@@ -22432,9 +22642,8 @@
           <w:noProof/>
           <w:color w:val="000000"/>
         </w:rPr>
-        <w:lastRenderedPageBreak/>
         <w:drawing>
-          <wp:inline distT="0" distB="0" distL="0" distR="0" wp14:anchorId="5D5F67DF" wp14:editId="3020C655">
+          <wp:inline distT="0" distB="0" distL="0" distR="0" wp14:anchorId="618F4FE6" wp14:editId="51F90392">
             <wp:extent cx="5943600" cy="6303645"/>
             <wp:effectExtent l="0" t="0" r="0" b="0"/>
             <wp:docPr id="1073741846" name="image4.png" descr="Diagram&#10;&#10;Description automatically generated"/>
@@ -22627,7 +22836,6 @@
         <w:rPr>
           <w:color w:val="000000"/>
         </w:rPr>
-        <w:lastRenderedPageBreak/>
         <w:t>Display Tutor Profile</w:t>
       </w:r>
     </w:p>
@@ -24524,7 +24732,7 @@
         </w:rPr>
         <w:lastRenderedPageBreak/>
         <w:drawing>
-          <wp:inline distT="0" distB="0" distL="0" distR="0" wp14:anchorId="74656911" wp14:editId="717CA83C">
+          <wp:inline distT="0" distB="0" distL="0" distR="0" wp14:anchorId="590AC9C9" wp14:editId="0DEC0461">
             <wp:extent cx="5943600" cy="6292850"/>
             <wp:effectExtent l="0" t="0" r="0" b="0"/>
             <wp:docPr id="1073741847" name="image12.png" descr="Diagram&#10;&#10;Description automatically generated"/>
@@ -26636,7 +26844,7 @@
         </w:rPr>
         <w:lastRenderedPageBreak/>
         <w:drawing>
-          <wp:inline distT="0" distB="0" distL="0" distR="0" wp14:anchorId="564EF7C3" wp14:editId="2E83D852">
+          <wp:inline distT="0" distB="0" distL="0" distR="0" wp14:anchorId="3270C758" wp14:editId="2B9C4719">
             <wp:extent cx="5943600" cy="6292850"/>
             <wp:effectExtent l="0" t="0" r="0" b="0"/>
             <wp:docPr id="1073741848" name="image5.png" descr="Diagram&#10;&#10;Description automatically generated"/>
@@ -27666,34 +27874,47 @@
           <w:color w:val="000000"/>
         </w:rPr>
         <w:drawing>
-          <wp:inline distT="0" distB="0" distL="0" distR="0" wp14:anchorId="130E8B86" wp14:editId="300B3CF7">
-            <wp:extent cx="5300036" cy="4914610"/>
+          <wp:inline distT="0" distB="0" distL="0" distR="0" wp14:anchorId="2234D5AA" wp14:editId="21AC6E27">
+            <wp:extent cx="5174428" cy="4768483"/>
             <wp:effectExtent l="0" t="0" r="0" b="0"/>
-            <wp:docPr id="1073741849" name="image3.jpg" descr="Chart, box and whisker chart&#10;&#10;Description automatically generated"/>
-            <wp:cNvGraphicFramePr/>
+            <wp:docPr id="8" name="Picture 8" descr="Chart, box and whisker chart&#10;&#10;Description automatically generated"/>
+            <wp:cNvGraphicFramePr>
+              <a:graphicFrameLocks xmlns:a="http://schemas.openxmlformats.org/drawingml/2006/main" noChangeAspect="1"/>
+            </wp:cNvGraphicFramePr>
             <a:graphic xmlns:a="http://schemas.openxmlformats.org/drawingml/2006/main">
               <a:graphicData uri="http://schemas.openxmlformats.org/drawingml/2006/picture">
                 <pic:pic xmlns:pic="http://schemas.openxmlformats.org/drawingml/2006/picture">
                   <pic:nvPicPr>
-                    <pic:cNvPr id="0" name="image3.jpg" descr="Chart, box and whisker chart&#10;&#10;Description automatically generated"/>
-                    <pic:cNvPicPr preferRelativeResize="0"/>
+                    <pic:cNvPr id="8" name="Picture 8" descr="Chart, box and whisker chart&#10;&#10;Description automatically generated"/>
+                    <pic:cNvPicPr/>
                   </pic:nvPicPr>
-                  <pic:blipFill>
-                    <a:blip r:embed="rId24"/>
-                    <a:srcRect l="13034" r="29772" b="31457"/>
-                    <a:stretch>
-                      <a:fillRect/>
-                    </a:stretch>
+                  <pic:blipFill rotWithShape="1">
+                    <a:blip r:embed="rId24">
+                      <a:extLst>
+                        <a:ext uri="{28A0092B-C50C-407E-A947-70E740481C1C}">
+                          <a14:useLocalDpi xmlns:a14="http://schemas.microsoft.com/office/drawing/2010/main" val="0"/>
+                        </a:ext>
+                      </a:extLst>
+                    </a:blip>
+                    <a:srcRect l="14480" t="1170" r="27777" b="30055"/>
+                    <a:stretch/>
                   </pic:blipFill>
-                  <pic:spPr>
+                  <pic:spPr bwMode="auto">
                     <a:xfrm>
                       <a:off x="0" y="0"/>
-                      <a:ext cx="5300036" cy="4914610"/>
+                      <a:ext cx="5181856" cy="4775328"/>
                     </a:xfrm>
                     <a:prstGeom prst="rect">
                       <a:avLst/>
                     </a:prstGeom>
-                    <a:ln/>
+                    <a:ln>
+                      <a:noFill/>
+                    </a:ln>
+                    <a:extLst>
+                      <a:ext uri="{53640926-AAD7-44D8-BBD7-CCE9431645EC}">
+                        <a14:shadowObscured xmlns:a14="http://schemas.microsoft.com/office/drawing/2010/main"/>
+                      </a:ext>
+                    </a:extLst>
                   </pic:spPr>
                 </pic:pic>
               </a:graphicData>

</xml_diff>